<commit_message>
Finalized documents, uploaded video presentation
</commit_message>
<xml_diff>
--- a/Melissa Mullen Data Dictionary.docx
+++ b/Melissa Mullen Data Dictionary.docx
@@ -176,7 +176,13 @@
           </w:tcPr>
           <w:p>
             <w:r>
-              <w:t>The severity of the data, ranging from 1 (least impact on traffic) to 4 (significant impact on traffic).</w:t>
+              <w:t xml:space="preserve">The severity of the </w:t>
+            </w:r>
+            <w:r>
+              <w:t>accident</w:t>
+            </w:r>
+            <w:r>
+              <w:t>, ranging from 1 (least impact on traffic) to 4 (significant impact on traffic).</w:t>
             </w:r>
           </w:p>
         </w:tc>

</xml_diff>